<commit_message>
add comment on car.sarl & edit .docx
</commit_message>
<xml_diff>
--- a/Rapport/Intersection intelligente.docx
+++ b/Rapport/Intersection intelligente.docx
@@ -126,6 +126,7 @@
     <w:p>
       <w:pPr>
         <w:pStyle w:val="Titre1"/>
+        <w:jc w:val="both"/>
       </w:pPr>
       <w:r>
         <w:lastRenderedPageBreak/>
@@ -135,6 +136,7 @@
     <w:p>
       <w:pPr>
         <w:ind w:firstLine="360"/>
+        <w:jc w:val="both"/>
       </w:pPr>
       <w:r>
         <w:t>Le but du projet est de développé une simulation d’intersection intelligente, dictant le passage de voitures à un carrefour. Le développement de l’application a été effectué en SARL, en utilisant JAVA AWT pour l’interface graphique.</w:t>
@@ -143,6 +145,7 @@
     <w:p>
       <w:pPr>
         <w:ind w:firstLine="360"/>
+        <w:jc w:val="both"/>
       </w:pPr>
       <w:r>
         <w:t xml:space="preserve">Nous utilisons la bibliothèque mathématique </w:t>
@@ -159,6 +162,7 @@
     <w:p>
       <w:pPr>
         <w:pStyle w:val="Titre1"/>
+        <w:jc w:val="both"/>
       </w:pPr>
       <w:r>
         <w:t xml:space="preserve">Architecture du projet </w:t>
@@ -167,306 +171,402 @@
     <w:p>
       <w:pPr>
         <w:pStyle w:val="Titre2"/>
+        <w:jc w:val="both"/>
       </w:pPr>
       <w:r>
         <w:t xml:space="preserve">Le fichier </w:t>
       </w:r>
       <w:proofErr w:type="spellStart"/>
+      <w:r>
+        <w:t>C</w:t>
+      </w:r>
+      <w:r>
+        <w:t>ar.sarl</w:t>
+      </w:r>
+      <w:proofErr w:type="spellEnd"/>
+    </w:p>
+    <w:p>
+      <w:pPr>
+        <w:jc w:val="both"/>
+      </w:pPr>
+      <w:r>
+        <w:t xml:space="preserve">Car contient l’agent qui définit le comportement d’une voiture au sein d’une intersection. Il est représenté par son </w:t>
+      </w:r>
+      <w:proofErr w:type="spellStart"/>
+      <w:r>
+        <w:t>carBody</w:t>
+      </w:r>
+      <w:proofErr w:type="spellEnd"/>
+      <w:r>
+        <w:t xml:space="preserve">, qui est la représentation physique de l’agent dans la simulation. </w:t>
+      </w:r>
+      <w:r>
+        <w:t xml:space="preserve">Le </w:t>
+      </w:r>
+      <w:proofErr w:type="spellStart"/>
+      <w:r>
+        <w:t>carBody</w:t>
+      </w:r>
+      <w:proofErr w:type="spellEnd"/>
+      <w:r>
+        <w:t xml:space="preserve"> fait partie d’une liste (</w:t>
+      </w:r>
+      <w:proofErr w:type="spellStart"/>
+      <w:r>
+        <w:t>waitingList</w:t>
+      </w:r>
+      <w:proofErr w:type="spellEnd"/>
+      <w:r>
+        <w:t xml:space="preserve"> or </w:t>
+      </w:r>
+      <w:proofErr w:type="spellStart"/>
+      <w:r>
+        <w:t>leavingList</w:t>
+      </w:r>
+      <w:proofErr w:type="spellEnd"/>
+      <w:r>
+        <w:t xml:space="preserve">) d’une </w:t>
+      </w:r>
+      <w:proofErr w:type="spellStart"/>
+      <w:r>
+        <w:t>roadSection</w:t>
+      </w:r>
+      <w:proofErr w:type="spellEnd"/>
+      <w:r>
+        <w:t xml:space="preserve"> d’une intersection et </w:t>
+      </w:r>
+      <w:r>
+        <w:t xml:space="preserve">es taussin contenu dans une </w:t>
+      </w:r>
+      <w:proofErr w:type="spellStart"/>
+      <w:r>
+        <w:t>hashMap</w:t>
+      </w:r>
+      <w:proofErr w:type="spellEnd"/>
+      <w:r>
+        <w:t xml:space="preserve"> dans l’environnement</w:t>
+      </w:r>
+      <w:r>
+        <w:t xml:space="preserve"> </w:t>
+      </w:r>
+    </w:p>
+    <w:p>
+      <w:pPr>
+        <w:pStyle w:val="Titre2"/>
+        <w:jc w:val="both"/>
+      </w:pPr>
+      <w:r>
+        <w:t xml:space="preserve">Le fichier </w:t>
+      </w:r>
+      <w:proofErr w:type="spellStart"/>
+      <w:r>
+        <w:t>Environnement.sarl</w:t>
+      </w:r>
+      <w:proofErr w:type="spellEnd"/>
+    </w:p>
+    <w:p>
+      <w:pPr>
+        <w:pStyle w:val="Titre2"/>
+        <w:jc w:val="both"/>
+      </w:pPr>
+      <w:r>
+        <w:t xml:space="preserve">Le fichier </w:t>
+      </w:r>
+      <w:proofErr w:type="spellStart"/>
+      <w:r>
+        <w:t>EventAndSharedData.sarl</w:t>
+      </w:r>
+      <w:proofErr w:type="spellEnd"/>
+    </w:p>
+    <w:p>
+      <w:pPr>
+        <w:jc w:val="both"/>
+      </w:pPr>
+      <w:proofErr w:type="spellStart"/>
+      <w:r>
+        <w:t>EventAndShareData</w:t>
+      </w:r>
+      <w:proofErr w:type="spellEnd"/>
+      <w:r>
+        <w:t xml:space="preserve"> permet de définir les </w:t>
+      </w:r>
+      <w:proofErr w:type="spellStart"/>
+      <w:r>
+        <w:t>events</w:t>
+      </w:r>
+      <w:proofErr w:type="spellEnd"/>
+      <w:r>
+        <w:t xml:space="preserve"> utilisé dans le programme ainsi que les classe de type « Body » permettant d’instancier des objets contenant les donné</w:t>
+      </w:r>
+      <w:r>
+        <w:t>es</w:t>
+      </w:r>
+      <w:r>
+        <w:t xml:space="preserve"> liée</w:t>
+      </w:r>
+      <w:r>
+        <w:t>s</w:t>
+      </w:r>
+      <w:r>
+        <w:t xml:space="preserve"> aux agents. Ces objet</w:t>
+      </w:r>
+      <w:r>
+        <w:t>s</w:t>
+      </w:r>
+      <w:r>
+        <w:t xml:space="preserve"> sont liés aux agent</w:t>
+      </w:r>
+      <w:r>
+        <w:t>s</w:t>
+      </w:r>
+      <w:r>
+        <w:t xml:space="preserve"> via leur UUID.</w:t>
+      </w:r>
+    </w:p>
+    <w:p>
+      <w:pPr>
+        <w:pStyle w:val="Titre2"/>
+        <w:jc w:val="both"/>
+      </w:pPr>
+      <w:r>
+        <w:t xml:space="preserve">Le fichier </w:t>
+      </w:r>
+      <w:proofErr w:type="spellStart"/>
+      <w:r>
+        <w:t>Intersection</w:t>
+      </w:r>
+      <w:r>
+        <w:t>.sarl</w:t>
+      </w:r>
+      <w:proofErr w:type="spellEnd"/>
+    </w:p>
+    <w:p>
+      <w:pPr>
+        <w:pStyle w:val="Titre2"/>
+        <w:jc w:val="both"/>
+      </w:pPr>
+      <w:r>
+        <w:t xml:space="preserve">Le fichier </w:t>
+      </w:r>
+      <w:proofErr w:type="spellStart"/>
+      <w:r>
+        <w:t>IntersectionCenter.sarl</w:t>
+      </w:r>
+      <w:proofErr w:type="spellEnd"/>
+    </w:p>
+    <w:p>
+      <w:pPr>
+        <w:pStyle w:val="Titre2"/>
+        <w:jc w:val="both"/>
+      </w:pPr>
+      <w:r>
+        <w:t xml:space="preserve">Le fichier </w:t>
+      </w:r>
+      <w:proofErr w:type="spellStart"/>
+      <w:r>
+        <w:t>IntersectionSimulationLauncher.sarl</w:t>
+      </w:r>
+      <w:proofErr w:type="spellEnd"/>
+    </w:p>
+    <w:p>
+      <w:pPr>
+        <w:ind w:firstLine="708"/>
+        <w:jc w:val="both"/>
+      </w:pPr>
+      <w:r>
+        <w:t xml:space="preserve">Ce fichier est l’agent que nous utilisons pour lancer la simulation. Il contient notamment la fonction </w:t>
+      </w:r>
+      <w:proofErr w:type="spellStart"/>
+      <w:r>
+        <w:t>launchEnvironment</w:t>
+      </w:r>
+      <w:proofErr w:type="spellEnd"/>
+      <w:r>
+        <w:t xml:space="preserve">, qui lance l’environnement (lancement du noyau, lancement du contexte par </w:t>
+      </w:r>
+      <w:r>
+        <w:t>défaut, …</w:t>
+      </w:r>
+      <w:r>
+        <w:t xml:space="preserve">) </w:t>
+      </w:r>
+    </w:p>
+    <w:p>
+      <w:pPr>
+        <w:ind w:firstLine="708"/>
+        <w:jc w:val="both"/>
+      </w:pPr>
+    </w:p>
+    <w:p>
+      <w:pPr>
+        <w:pStyle w:val="Titre2"/>
+        <w:jc w:val="both"/>
+      </w:pPr>
+      <w:r>
+        <w:t xml:space="preserve">Le fichier </w:t>
+      </w:r>
+      <w:proofErr w:type="spellStart"/>
+      <w:r>
+        <w:t>Population.sarl</w:t>
+      </w:r>
+      <w:proofErr w:type="spellEnd"/>
+    </w:p>
+    <w:p>
+      <w:pPr>
+        <w:jc w:val="both"/>
+      </w:pPr>
       <w:proofErr w:type="gramStart"/>
       <w:r>
-        <w:t>car.sarl</w:t>
-      </w:r>
-      <w:proofErr w:type="spellEnd"/>
+        <w:t>Ce</w:t>
+      </w:r>
       <w:proofErr w:type="gramEnd"/>
+      <w:r>
+        <w:t xml:space="preserve"> ficher permet le stockage de constant relative à un groupe d’agent. Le but est de centralisé les constant. Une instance correspond à un ensemble d’agent car ayant des propriétés communes sous la forme de constantes ayant </w:t>
+      </w:r>
+      <w:r>
+        <w:t>les mêmes valeurs</w:t>
+      </w:r>
     </w:p>
     <w:p>
       <w:pPr>
         <w:pStyle w:val="Titre2"/>
+        <w:jc w:val="both"/>
       </w:pPr>
       <w:r>
         <w:t xml:space="preserve">Le fichier </w:t>
       </w:r>
       <w:proofErr w:type="spellStart"/>
       <w:r>
-        <w:t>Environnement.sarl</w:t>
+        <w:t>RoadSection.sarl</w:t>
       </w:r>
       <w:proofErr w:type="spellEnd"/>
     </w:p>
     <w:p>
       <w:pPr>
         <w:pStyle w:val="Titre2"/>
+        <w:jc w:val="both"/>
       </w:pPr>
       <w:r>
         <w:t xml:space="preserve">Le fichier </w:t>
       </w:r>
       <w:proofErr w:type="spellStart"/>
       <w:r>
-        <w:t>EventAndSharedData.sarl</w:t>
-      </w:r>
-      <w:proofErr w:type="spellEnd"/>
-    </w:p>
-    <w:p>
-      <w:proofErr w:type="spellStart"/>
-      <w:r>
-        <w:t>EventAndShareData</w:t>
-      </w:r>
-      <w:proofErr w:type="spellEnd"/>
-      <w:r>
-        <w:t xml:space="preserve"> permet de définir les </w:t>
-      </w:r>
-      <w:proofErr w:type="spellStart"/>
-      <w:r>
-        <w:t>events</w:t>
-      </w:r>
-      <w:proofErr w:type="spellEnd"/>
-      <w:r>
-        <w:t xml:space="preserve"> utilisé dans le programme ainsi que les classe de type « Body » permettant d’instancier des objets contenant les </w:t>
-      </w:r>
-      <w:proofErr w:type="gramStart"/>
-      <w:r>
-        <w:t>donné</w:t>
-      </w:r>
-      <w:proofErr w:type="gramEnd"/>
-      <w:r>
-        <w:t xml:space="preserve"> liée aux agents. </w:t>
-      </w:r>
-      <w:proofErr w:type="gramStart"/>
-      <w:r>
-        <w:t>Ces objet</w:t>
-      </w:r>
-      <w:proofErr w:type="gramEnd"/>
-      <w:r>
-        <w:t xml:space="preserve"> sont liés aux agent via leur UUID.</w:t>
-      </w:r>
-    </w:p>
-    <w:p>
-      <w:pPr>
-        <w:pStyle w:val="Titre2"/>
-      </w:pPr>
-      <w:r>
-        <w:t xml:space="preserve">Le fichier </w:t>
-      </w:r>
-      <w:proofErr w:type="spellStart"/>
-      <w:r>
-        <w:t>Intersection</w:t>
-      </w:r>
-      <w:r>
-        <w:t>.sarl</w:t>
-      </w:r>
-      <w:proofErr w:type="spellEnd"/>
-    </w:p>
-    <w:p>
-      <w:pPr>
-        <w:pStyle w:val="Titre2"/>
-      </w:pPr>
-      <w:r>
-        <w:t xml:space="preserve">Le fichier </w:t>
-      </w:r>
-      <w:proofErr w:type="spellStart"/>
-      <w:r>
-        <w:t>IntersectionCenter.sarl</w:t>
-      </w:r>
-      <w:proofErr w:type="spellEnd"/>
-    </w:p>
-    <w:p>
-      <w:pPr>
-        <w:pStyle w:val="Titre2"/>
-      </w:pPr>
-      <w:r>
-        <w:t xml:space="preserve">Le fichier </w:t>
-      </w:r>
-      <w:proofErr w:type="spellStart"/>
-      <w:r>
-        <w:t>IntersectionSimulationLauncher.sarl</w:t>
-      </w:r>
-      <w:proofErr w:type="spellEnd"/>
-    </w:p>
-    <w:p>
-      <w:pPr>
-        <w:ind w:firstLine="708"/>
-      </w:pPr>
-      <w:r>
-        <w:t xml:space="preserve">Ce fichier est l’agent que nous utilisons pour lancer la simulation. Il contient notamment la fonction </w:t>
-      </w:r>
-      <w:proofErr w:type="spellStart"/>
-      <w:r>
-        <w:t>launchEnvironment</w:t>
-      </w:r>
-      <w:proofErr w:type="spellEnd"/>
-      <w:r>
-        <w:t xml:space="preserve">, qui lance l’environnement (lancement du noyau, lancement du contexte par </w:t>
-      </w:r>
-      <w:r>
-        <w:t>défaut, …</w:t>
-      </w:r>
-      <w:r>
-        <w:t xml:space="preserve">) </w:t>
-      </w:r>
-    </w:p>
-    <w:p>
-      <w:pPr>
-        <w:ind w:firstLine="708"/>
-      </w:pPr>
-    </w:p>
-    <w:p>
-      <w:pPr>
-        <w:pStyle w:val="Titre2"/>
-      </w:pPr>
-      <w:r>
-        <w:t xml:space="preserve">Le fichier </w:t>
-      </w:r>
-      <w:proofErr w:type="spellStart"/>
-      <w:r>
-        <w:t>Population.sarl</w:t>
-      </w:r>
-      <w:proofErr w:type="spellEnd"/>
-    </w:p>
-    <w:p>
-      <w:proofErr w:type="gramStart"/>
-      <w:r>
-        <w:t>Ce</w:t>
-      </w:r>
-      <w:proofErr w:type="gramEnd"/>
-      <w:r>
-        <w:t xml:space="preserve"> ficher permet le stockage de constant relative à un groupe d’agent. Le but est de centralisé les constant. Une instance correspond à un ensemble d’agent car ayant des propriétés communes sous la forme de constantes ayant </w:t>
-      </w:r>
-      <w:r>
-        <w:t>les mêmes valeurs</w:t>
-      </w:r>
-    </w:p>
-    <w:p>
-      <w:pPr>
-        <w:pStyle w:val="Titre2"/>
+        <w:t>Settings.sarl</w:t>
+      </w:r>
+      <w:proofErr w:type="spellEnd"/>
+    </w:p>
+    <w:p>
+      <w:pPr>
+        <w:jc w:val="both"/>
+      </w:pPr>
+      <w:r>
+        <w:t>Le fichier settings permet de définir des constant</w:t>
+      </w:r>
+      <w:r>
+        <w:t>s</w:t>
+      </w:r>
+      <w:r>
+        <w:t xml:space="preserve"> global</w:t>
+      </w:r>
+      <w:r>
+        <w:t>es</w:t>
+      </w:r>
+      <w:r>
+        <w:t xml:space="preserve"> pour </w:t>
+      </w:r>
+      <w:r>
+        <w:t>le programme. Le fichier comprend des constantes tel que la taille de l’environnement, le nombre d’intersection le temps de pause, etc…</w:t>
+      </w:r>
+    </w:p>
+    <w:p>
+      <w:pPr>
+        <w:pStyle w:val="Titre1"/>
+        <w:jc w:val="both"/>
+      </w:pPr>
+      <w:r>
+        <w:t>Affichage</w:t>
+      </w:r>
+    </w:p>
+    <w:p>
+      <w:pPr>
+        <w:ind w:firstLine="360"/>
+        <w:jc w:val="both"/>
+      </w:pPr>
+      <w:r>
+        <w:t xml:space="preserve">L’affichage est géré par la classe </w:t>
+      </w:r>
+      <w:proofErr w:type="spellStart"/>
+      <w:r>
+        <w:t>EnvironmentGui</w:t>
+      </w:r>
+      <w:proofErr w:type="spellEnd"/>
+      <w:r>
+        <w:t xml:space="preserve">. Celle-ci est inspirée de la classe créée par M. Nicolas Gaud dans son exemple de simulation de </w:t>
+      </w:r>
+      <w:proofErr w:type="spellStart"/>
+      <w:r>
+        <w:t>Boids</w:t>
+      </w:r>
+      <w:proofErr w:type="spellEnd"/>
+      <w:r>
+        <w:t xml:space="preserve">, et adaptée à nos besoins. Cette classe peint les bâtiments, les lignes des routes, ainsi que les voitures (représentées sous formes de triangles noirs). Nous disposons d’un </w:t>
+      </w:r>
+      <w:proofErr w:type="spellStart"/>
+      <w:r>
+        <w:t>timer</w:t>
+      </w:r>
+      <w:proofErr w:type="spellEnd"/>
+      <w:r>
+        <w:t xml:space="preserve"> en haut à gauche de l’interface qui permet de voir le temps moyen passé par une voiture dans l’intersection.</w:t>
+      </w:r>
+    </w:p>
+    <w:p>
+      <w:pPr>
+        <w:ind w:firstLine="360"/>
+        <w:jc w:val="both"/>
+      </w:pPr>
+      <w:r>
+        <w:lastRenderedPageBreak/>
+        <w:t xml:space="preserve">La fonction </w:t>
+      </w:r>
+      <w:proofErr w:type="spellStart"/>
+      <w:r>
+        <w:t>paint</w:t>
+      </w:r>
+      <w:proofErr w:type="spellEnd"/>
+      <w:r>
+        <w:t xml:space="preserve"> de la GUI est appelée par l’environnement une fois que tous les agents présents dans la simulation ont envoyé leur demande d’action. </w:t>
+      </w:r>
+    </w:p>
+    <w:p>
+      <w:pPr>
+        <w:ind w:firstLine="360"/>
+        <w:jc w:val="both"/>
+      </w:pPr>
+      <w:r>
+        <w:t>La création de la GUI est entièrement codée en brut, les positions sont définies de manières absolues. Il pourrait être intéressant de modifier ce point afin de pouvoir créer un enchaînement d’intersection.</w:t>
+      </w:r>
+    </w:p>
+    <w:p>
+      <w:pPr>
+        <w:pStyle w:val="Titre1"/>
+        <w:jc w:val="both"/>
+      </w:pPr>
+      <w:r>
+        <w:t>Evènements</w:t>
+      </w:r>
+    </w:p>
+    <w:p>
+      <w:pPr>
+        <w:jc w:val="both"/>
       </w:pPr>
       <w:bookmarkStart w:id="0" w:name="_GoBack"/>
       <w:bookmarkEnd w:id="0"/>
-      <w:r>
-        <w:t xml:space="preserve">Le fichier </w:t>
-      </w:r>
-      <w:proofErr w:type="spellStart"/>
-      <w:r>
-        <w:t>RoadSection.sarl</w:t>
-      </w:r>
-      <w:proofErr w:type="spellEnd"/>
-    </w:p>
-    <w:p>
-      <w:pPr>
-        <w:pStyle w:val="Titre2"/>
-      </w:pPr>
-      <w:r>
-        <w:t xml:space="preserve">Le fichier </w:t>
-      </w:r>
-      <w:proofErr w:type="spellStart"/>
-      <w:r>
-        <w:t>Settings.sarl</w:t>
-      </w:r>
-      <w:proofErr w:type="spellEnd"/>
-    </w:p>
-    <w:p>
-      <w:r>
-        <w:t>Le fichier settings permet de définir des constant</w:t>
-      </w:r>
-      <w:r>
-        <w:t>s</w:t>
-      </w:r>
-      <w:r>
-        <w:t xml:space="preserve"> global</w:t>
-      </w:r>
-      <w:r>
-        <w:t>es</w:t>
-      </w:r>
-      <w:r>
-        <w:t xml:space="preserve"> pour </w:t>
-      </w:r>
-      <w:r>
-        <w:t>le programme. Le fichier comprend des constantes tel que la taille de l’environnement, le nombre d’intersection le temps de pause, etc…</w:t>
-      </w:r>
     </w:p>
     <w:p>
       <w:pPr>
         <w:pStyle w:val="Titre1"/>
-      </w:pPr>
-      <w:r>
-        <w:t>Affichage</w:t>
-      </w:r>
-    </w:p>
-    <w:p>
-      <w:pPr>
-        <w:ind w:firstLine="360"/>
-      </w:pPr>
-      <w:r>
-        <w:t xml:space="preserve">L’affichage est géré par la classe </w:t>
-      </w:r>
-      <w:proofErr w:type="spellStart"/>
-      <w:r>
-        <w:t>EnvironmentGui</w:t>
-      </w:r>
-      <w:proofErr w:type="spellEnd"/>
-      <w:r>
-        <w:t xml:space="preserve">. Celle-ci est inspirée de la classe créée par M. Nicolas Gaud dans son exemple de simulation de </w:t>
-      </w:r>
-      <w:proofErr w:type="spellStart"/>
-      <w:r>
-        <w:t>Boids</w:t>
-      </w:r>
-      <w:proofErr w:type="spellEnd"/>
-      <w:r>
-        <w:t xml:space="preserve">, et adaptée à nos besoins. Cette classe peint les bâtiments, les lignes des routes, ainsi que les voitures (représentées sous formes de triangles noirs). Nous disposons d’un </w:t>
-      </w:r>
-      <w:proofErr w:type="spellStart"/>
-      <w:r>
-        <w:t>timer</w:t>
-      </w:r>
-      <w:proofErr w:type="spellEnd"/>
-      <w:r>
-        <w:t xml:space="preserve"> en haut à gauche de l’interface qui permet de voir le temps moyen passé par une voiture dans l’intersection.</w:t>
-      </w:r>
-    </w:p>
-    <w:p>
-      <w:pPr>
-        <w:ind w:firstLine="360"/>
-      </w:pPr>
-      <w:r>
-        <w:t xml:space="preserve">La fonction </w:t>
-      </w:r>
-      <w:proofErr w:type="spellStart"/>
-      <w:r>
-        <w:t>paint</w:t>
-      </w:r>
-      <w:proofErr w:type="spellEnd"/>
-      <w:r>
-        <w:t xml:space="preserve"> de la GUI est appelée par l’environnement une fois que tous les agents présents </w:t>
-      </w:r>
-      <w:proofErr w:type="gramStart"/>
-      <w:r>
-        <w:t>dans</w:t>
-      </w:r>
-      <w:proofErr w:type="gramEnd"/>
-      <w:r>
-        <w:t xml:space="preserve"> la simulation ont envoyé leur demande d’action. </w:t>
-      </w:r>
-    </w:p>
-    <w:p>
-      <w:pPr>
-        <w:ind w:firstLine="360"/>
-      </w:pPr>
-      <w:r>
-        <w:t>La création de la GUI est entièrement codée en brut, les positions sont définies de manières absolues. Il pourrait être intéressant de modifier ce point afin de pouvoir créer un enchaînement d’intersection.</w:t>
-      </w:r>
-    </w:p>
-    <w:p>
-      <w:pPr>
-        <w:pStyle w:val="Titre1"/>
-      </w:pPr>
-      <w:r>
-        <w:lastRenderedPageBreak/>
-        <w:t>Evènements</w:t>
-      </w:r>
-    </w:p>
-    <w:p/>
-    <w:p>
-      <w:pPr>
-        <w:pStyle w:val="Titre1"/>
+        <w:jc w:val="both"/>
       </w:pPr>
       <w:r>
         <w:t>Points à améliorer</w:t>
@@ -479,12 +579,16 @@
           <w:ilvl w:val="0"/>
           <w:numId w:val="3"/>
         </w:numPr>
+        <w:jc w:val="both"/>
       </w:pPr>
       <w:r>
         <w:t>La création de la GUI</w:t>
       </w:r>
     </w:p>
     <w:p>
+      <w:pPr>
+        <w:jc w:val="both"/>
+      </w:pPr>
       <w:r>
         <w:t xml:space="preserve">La création de la GUI est codée en dur dans l’application, et est codée en utilisant AWT. Il serait intéressant de rendre la création de l’interface de manière dynamique, pour permettre la création d’enchainement </w:t>
       </w:r>
@@ -493,6 +597,9 @@
       </w:r>
     </w:p>
     <w:p>
+      <w:pPr>
+        <w:jc w:val="both"/>
+      </w:pPr>
       <w:r>
         <w:tab/>
         <w:t xml:space="preserve">Qui plus est, il serait aussi intéressant de changer de technologie pour la programmation de l’interface, pourquoi pas en utilisant </w:t>
@@ -509,12 +616,17 @@
     <w:p>
       <w:pPr>
         <w:pStyle w:val="Titre2"/>
+        <w:jc w:val="both"/>
       </w:pPr>
       <w:r>
         <w:t xml:space="preserve">La gestion de la multi intersection </w:t>
       </w:r>
     </w:p>
-    <w:p/>
+    <w:p>
+      <w:pPr>
+        <w:jc w:val="both"/>
+      </w:pPr>
+    </w:p>
     <w:sectPr>
       <w:pgSz w:w="11906" w:h="16838"/>
       <w:pgMar w:top="1417" w:right="1417" w:bottom="1417" w:left="1417" w:header="708" w:footer="708" w:gutter="0"/>

</xml_diff>

<commit_message>
adds my beatiful diagram
</commit_message>
<xml_diff>
--- a/Rapport/Intersection intelligente.docx
+++ b/Rapport/Intersection intelligente.docx
@@ -40,13 +40,8 @@
         <w:pStyle w:val="Sous-titre"/>
       </w:pPr>
       <w:r>
-        <w:t xml:space="preserve">Luc Heydel – Guillaume Muller – Aurélien Saunier – Victor </w:t>
-      </w:r>
-      <w:proofErr w:type="spellStart"/>
-      <w:r>
-        <w:t>Sonza</w:t>
-      </w:r>
-      <w:proofErr w:type="spellEnd"/>
+        <w:t>Luc Heydel – Guillaume Muller – Aurélien Saunier – Victor Sonza</w:t>
+      </w:r>
     </w:p>
     <w:p>
       <w:pPr>
@@ -59,6 +54,8 @@
       <w:r>
         <w:br w:type="page"/>
       </w:r>
+      <w:bookmarkStart w:id="0" w:name="_GoBack"/>
+      <w:bookmarkEnd w:id="0"/>
     </w:p>
     <w:p>
       <w:pPr>
@@ -102,10 +99,64 @@
       </w:r>
     </w:p>
     <w:p>
+      <w:r>
+        <w:t>Ci-dessous, le diagramme « UML » de l’architecture de notre projet :</w:t>
+      </w:r>
+    </w:p>
+    <w:p>
+      <w:r>
+        <w:rPr>
+          <w:noProof/>
+        </w:rPr>
+        <w:drawing>
+          <wp:inline distT="0" distB="0" distL="0" distR="0" wp14:anchorId="67403665" wp14:editId="2D772FFA">
+            <wp:extent cx="5760720" cy="6230620"/>
+            <wp:effectExtent l="0" t="0" r="0" b="0"/>
+            <wp:docPr id="1" name="Image 1" descr="Une image contenant texte, carte&#10;&#10;Description générée automatiquement"/>
+            <wp:cNvGraphicFramePr>
+              <a:graphicFrameLocks xmlns:a="http://schemas.openxmlformats.org/drawingml/2006/main" noChangeAspect="1"/>
+            </wp:cNvGraphicFramePr>
+            <a:graphic xmlns:a="http://schemas.openxmlformats.org/drawingml/2006/main">
+              <a:graphicData uri="http://schemas.openxmlformats.org/drawingml/2006/picture">
+                <pic:pic xmlns:pic="http://schemas.openxmlformats.org/drawingml/2006/picture">
+                  <pic:nvPicPr>
+                    <pic:cNvPr id="1" name="Diag.png"/>
+                    <pic:cNvPicPr/>
+                  </pic:nvPicPr>
+                  <pic:blipFill>
+                    <a:blip r:embed="rId5">
+                      <a:extLst>
+                        <a:ext uri="{28A0092B-C50C-407E-A947-70E740481C1C}">
+                          <a14:useLocalDpi xmlns:a14="http://schemas.microsoft.com/office/drawing/2010/main" val="0"/>
+                        </a:ext>
+                      </a:extLst>
+                    </a:blip>
+                    <a:stretch>
+                      <a:fillRect/>
+                    </a:stretch>
+                  </pic:blipFill>
+                  <pic:spPr>
+                    <a:xfrm>
+                      <a:off x="0" y="0"/>
+                      <a:ext cx="5760720" cy="6230620"/>
+                    </a:xfrm>
+                    <a:prstGeom prst="rect">
+                      <a:avLst/>
+                    </a:prstGeom>
+                  </pic:spPr>
+                </pic:pic>
+              </a:graphicData>
+            </a:graphic>
+          </wp:inline>
+        </w:drawing>
+      </w:r>
+    </w:p>
+    <w:p>
       <w:pPr>
         <w:pStyle w:val="Titre2"/>
       </w:pPr>
       <w:r>
+        <w:lastRenderedPageBreak/>
         <w:t xml:space="preserve">Le fichier </w:t>
       </w:r>
       <w:proofErr w:type="spellStart"/>
@@ -223,17 +274,12 @@
       <w:r>
         <w:t xml:space="preserve"> dans </w:t>
       </w:r>
-      <w:proofErr w:type="gramStart"/>
       <w:r>
         <w:t>l’environnement</w:t>
       </w:r>
       <w:r>
-        <w:t xml:space="preserve"> </w:t>
-      </w:r>
-      <w:r>
         <w:t>.</w:t>
       </w:r>
-      <w:proofErr w:type="gramEnd"/>
     </w:p>
     <w:p>
       <w:pPr>
@@ -454,8 +500,6 @@
       <w:r>
         <w:t>.</w:t>
       </w:r>
-      <w:bookmarkStart w:id="0" w:name="_GoBack"/>
-      <w:bookmarkEnd w:id="0"/>
     </w:p>
     <w:p>
       <w:pPr>
@@ -569,37 +613,37 @@
     </w:p>
     <w:p>
       <w:r>
+        <w:t xml:space="preserve">La fonction </w:t>
+      </w:r>
+      <w:proofErr w:type="spellStart"/>
+      <w:r>
+        <w:t>paint</w:t>
+      </w:r>
+      <w:proofErr w:type="spellEnd"/>
+      <w:r>
+        <w:t xml:space="preserve"> de la GUI est appelée par l’environnement une fois que tous les agents présents dans la simulation ont envoyé leur demande d’action. </w:t>
+      </w:r>
+    </w:p>
+    <w:p>
+      <w:r>
+        <w:t>La création de la GUI est entièrement codée en brut, les positions sont définies de manières absolues. Il pourrait être intéressant de modifier ce point afin de pouvoir créer un enchaînement d’intersection.</w:t>
+      </w:r>
+    </w:p>
+    <w:p>
+      <w:pPr>
+        <w:pStyle w:val="Titre1"/>
+      </w:pPr>
+      <w:r>
+        <w:t>Evènements</w:t>
+      </w:r>
+    </w:p>
+    <w:p/>
+    <w:p>
+      <w:pPr>
+        <w:pStyle w:val="Titre1"/>
+      </w:pPr>
+      <w:r>
         <w:lastRenderedPageBreak/>
-        <w:t xml:space="preserve">La fonction </w:t>
-      </w:r>
-      <w:proofErr w:type="spellStart"/>
-      <w:r>
-        <w:t>paint</w:t>
-      </w:r>
-      <w:proofErr w:type="spellEnd"/>
-      <w:r>
-        <w:t xml:space="preserve"> de la GUI est appelée par l’environnement une fois que tous les agents présents dans la simulation ont envoyé leur demande d’action. </w:t>
-      </w:r>
-    </w:p>
-    <w:p>
-      <w:r>
-        <w:t>La création de la GUI est entièrement codée en brut, les positions sont définies de manières absolues. Il pourrait être intéressant de modifier ce point afin de pouvoir créer un enchaînement d’intersection.</w:t>
-      </w:r>
-    </w:p>
-    <w:p>
-      <w:pPr>
-        <w:pStyle w:val="Titre1"/>
-      </w:pPr>
-      <w:r>
-        <w:t>Evènements</w:t>
-      </w:r>
-    </w:p>
-    <w:p/>
-    <w:p>
-      <w:pPr>
-        <w:pStyle w:val="Titre1"/>
-      </w:pPr>
-      <w:r>
         <w:t>Points à améliorer</w:t>
       </w:r>
     </w:p>

</xml_diff>